<commit_message>
small fix, and validation added
</commit_message>
<xml_diff>
--- a/Ivan-Aracki-Diplomski-rad.docx
+++ b/Ivan-Aracki-Diplomski-rad.docx
@@ -14345,7 +14345,7 @@
           <v:shape id="_x0000_i1025" type="#_x0000_t75" style="width:425.1pt;height:332.45pt" o:ole="">
             <v:imagedata r:id="rId12" o:title=""/>
           </v:shape>
-          <o:OLEObject Type="Embed" ProgID="Visio.Drawing.15" ShapeID="_x0000_i1025" DrawAspect="Content" ObjectID="_1528373106" r:id="rId13"/>
+          <o:OLEObject Type="Embed" ProgID="Visio.Drawing.15" ShapeID="_x0000_i1025" DrawAspect="Content" ObjectID="_1528375880" r:id="rId13"/>
         </w:object>
       </w:r>
     </w:p>
@@ -14487,7 +14487,7 @@
           <v:shape id="_x0000_i1026" type="#_x0000_t75" style="width:425.1pt;height:213.5pt" o:ole="">
             <v:imagedata r:id="rId14" o:title=""/>
           </v:shape>
-          <o:OLEObject Type="Embed" ProgID="Visio.Drawing.15" ShapeID="_x0000_i1026" DrawAspect="Content" ObjectID="_1528373107" r:id="rId15"/>
+          <o:OLEObject Type="Embed" ProgID="Visio.Drawing.15" ShapeID="_x0000_i1026" DrawAspect="Content" ObjectID="_1528375881" r:id="rId15"/>
         </w:object>
       </w:r>
     </w:p>
@@ -14587,7 +14587,7 @@
           <v:shape id="_x0000_i1027" type="#_x0000_t75" style="width:425.1pt;height:332.45pt" o:ole="">
             <v:imagedata r:id="rId16" o:title=""/>
           </v:shape>
-          <o:OLEObject Type="Embed" ProgID="Visio.Drawing.15" ShapeID="_x0000_i1027" DrawAspect="Content" ObjectID="_1528373108" r:id="rId17"/>
+          <o:OLEObject Type="Embed" ProgID="Visio.Drawing.15" ShapeID="_x0000_i1027" DrawAspect="Content" ObjectID="_1528375882" r:id="rId17"/>
         </w:object>
       </w:r>
     </w:p>
@@ -14711,7 +14711,7 @@
           <v:shape id="_x0000_i1028" type="#_x0000_t75" style="width:425.1pt;height:332.45pt" o:ole="">
             <v:imagedata r:id="rId18" o:title=""/>
           </v:shape>
-          <o:OLEObject Type="Embed" ProgID="Visio.Drawing.15" ShapeID="_x0000_i1028" DrawAspect="Content" ObjectID="_1528373109" r:id="rId19"/>
+          <o:OLEObject Type="Embed" ProgID="Visio.Drawing.15" ShapeID="_x0000_i1028" DrawAspect="Content" ObjectID="_1528375883" r:id="rId19"/>
         </w:object>
       </w:r>
     </w:p>
@@ -15084,7 +15084,7 @@
           <v:shape id="_x0000_i1029" type="#_x0000_t75" style="width:425.1pt;height:430.75pt" o:ole="">
             <v:imagedata r:id="rId20" o:title=""/>
           </v:shape>
-          <o:OLEObject Type="Embed" ProgID="Visio.Drawing.15" ShapeID="_x0000_i1029" DrawAspect="Content" ObjectID="_1528373110" r:id="rId21"/>
+          <o:OLEObject Type="Embed" ProgID="Visio.Drawing.15" ShapeID="_x0000_i1029" DrawAspect="Content" ObjectID="_1528375884" r:id="rId21"/>
         </w:object>
       </w:r>
     </w:p>
@@ -15223,7 +15223,7 @@
           <v:shape id="_x0000_i1030" type="#_x0000_t75" style="width:425.1pt;height:332.45pt" o:ole="">
             <v:imagedata r:id="rId22" o:title=""/>
           </v:shape>
-          <o:OLEObject Type="Embed" ProgID="Visio.Drawing.15" ShapeID="_x0000_i1030" DrawAspect="Content" ObjectID="_1528373111" r:id="rId23"/>
+          <o:OLEObject Type="Embed" ProgID="Visio.Drawing.15" ShapeID="_x0000_i1030" DrawAspect="Content" ObjectID="_1528375885" r:id="rId23"/>
         </w:object>
       </w:r>
     </w:p>
@@ -15327,7 +15327,7 @@
           <v:shape id="_x0000_i1031" type="#_x0000_t75" style="width:379.4pt;height:383.8pt" o:ole="">
             <v:imagedata r:id="rId24" o:title=""/>
           </v:shape>
-          <o:OLEObject Type="Embed" ProgID="Visio.Drawing.15" ShapeID="_x0000_i1031" DrawAspect="Content" ObjectID="_1528373112" r:id="rId25"/>
+          <o:OLEObject Type="Embed" ProgID="Visio.Drawing.15" ShapeID="_x0000_i1031" DrawAspect="Content" ObjectID="_1528375886" r:id="rId25"/>
         </w:object>
       </w:r>
     </w:p>
@@ -15684,7 +15684,7 @@
           <v:shape id="_x0000_i1032" type="#_x0000_t75" style="width:425.1pt;height:430.75pt" o:ole="">
             <v:imagedata r:id="rId26" o:title=""/>
           </v:shape>
-          <o:OLEObject Type="Embed" ProgID="Visio.Drawing.15" ShapeID="_x0000_i1032" DrawAspect="Content" ObjectID="_1528373113" r:id="rId27"/>
+          <o:OLEObject Type="Embed" ProgID="Visio.Drawing.15" ShapeID="_x0000_i1032" DrawAspect="Content" ObjectID="_1528375887" r:id="rId27"/>
         </w:object>
       </w:r>
     </w:p>
@@ -15824,7 +15824,7 @@
           <v:shape id="_x0000_i1033" type="#_x0000_t75" style="width:425.1pt;height:332.45pt" o:ole="">
             <v:imagedata r:id="rId28" o:title=""/>
           </v:shape>
-          <o:OLEObject Type="Embed" ProgID="Visio.Drawing.15" ShapeID="_x0000_i1033" DrawAspect="Content" ObjectID="_1528373114" r:id="rId29"/>
+          <o:OLEObject Type="Embed" ProgID="Visio.Drawing.15" ShapeID="_x0000_i1033" DrawAspect="Content" ObjectID="_1528375888" r:id="rId29"/>
         </w:object>
       </w:r>
     </w:p>
@@ -15888,7 +15888,7 @@
           <v:shape id="_x0000_i1034" type="#_x0000_t75" style="width:425.1pt;height:430.75pt" o:ole="">
             <v:imagedata r:id="rId30" o:title=""/>
           </v:shape>
-          <o:OLEObject Type="Embed" ProgID="Visio.Drawing.15" ShapeID="_x0000_i1034" DrawAspect="Content" ObjectID="_1528373115" r:id="rId31"/>
+          <o:OLEObject Type="Embed" ProgID="Visio.Drawing.15" ShapeID="_x0000_i1034" DrawAspect="Content" ObjectID="_1528375889" r:id="rId31"/>
         </w:object>
       </w:r>
     </w:p>
@@ -17806,7 +17806,7 @@
           <v:shape id="_x0000_i1035" type="#_x0000_t75" style="width:425.1pt;height:430.75pt" o:ole="">
             <v:imagedata r:id="rId38" o:title=""/>
           </v:shape>
-          <o:OLEObject Type="Embed" ProgID="Visio.Drawing.15" ShapeID="_x0000_i1035" DrawAspect="Content" ObjectID="_1528373116" r:id="rId39"/>
+          <o:OLEObject Type="Embed" ProgID="Visio.Drawing.15" ShapeID="_x0000_i1035" DrawAspect="Content" ObjectID="_1528375890" r:id="rId39"/>
         </w:object>
       </w:r>
     </w:p>
@@ -17899,7 +17899,7 @@
           <v:shape id="_x0000_i1036" type="#_x0000_t75" style="width:425.1pt;height:332.45pt" o:ole="">
             <v:imagedata r:id="rId40" o:title=""/>
           </v:shape>
-          <o:OLEObject Type="Embed" ProgID="Visio.Drawing.15" ShapeID="_x0000_i1036" DrawAspect="Content" ObjectID="_1528373117" r:id="rId41"/>
+          <o:OLEObject Type="Embed" ProgID="Visio.Drawing.15" ShapeID="_x0000_i1036" DrawAspect="Content" ObjectID="_1528375891" r:id="rId41"/>
         </w:object>
       </w:r>
     </w:p>
@@ -17962,7 +17962,7 @@
           <v:shape id="_x0000_i1037" type="#_x0000_t75" style="width:425.1pt;height:430.75pt" o:ole="">
             <v:imagedata r:id="rId42" o:title=""/>
           </v:shape>
-          <o:OLEObject Type="Embed" ProgID="Visio.Drawing.15" ShapeID="_x0000_i1037" DrawAspect="Content" ObjectID="_1528373118" r:id="rId43"/>
+          <o:OLEObject Type="Embed" ProgID="Visio.Drawing.15" ShapeID="_x0000_i1037" DrawAspect="Content" ObjectID="_1528375892" r:id="rId43"/>
         </w:object>
       </w:r>
     </w:p>
@@ -21425,7 +21425,7 @@
           <v:shape id="_x0000_i1038" type="#_x0000_t75" style="width:505.25pt;height:287.35pt" o:ole="">
             <v:imagedata r:id="rId44" o:title=""/>
           </v:shape>
-          <o:OLEObject Type="Embed" ProgID="Visio.Drawing.15" ShapeID="_x0000_i1038" DrawAspect="Content" ObjectID="_1528373119" r:id="rId45"/>
+          <o:OLEObject Type="Embed" ProgID="Visio.Drawing.15" ShapeID="_x0000_i1038" DrawAspect="Content" ObjectID="_1528375893" r:id="rId45"/>
         </w:object>
       </w:r>
     </w:p>
@@ -32243,6 +32243,9 @@
     <w:p>
       <w:pPr>
         <w:pStyle w:val="Heading4"/>
+        <w:rPr>
+          <w:lang w:val="sr-Cyrl-RS"/>
+        </w:rPr>
       </w:pPr>
       <w:r>
         <w:rPr>
@@ -32262,12 +32265,16 @@
       <w:r>
         <w:t xml:space="preserve">СК 1: Случај коришћења – Унос </w:t>
       </w:r>
-      <w:bookmarkStart w:id="95" w:name="_GoBack"/>
-      <w:r>
-        <w:t>члана DVD клуба</w:t>
-      </w:r>
-    </w:p>
-    <w:bookmarkEnd w:id="95"/>
+      <w:r>
+        <w:t>t</w:t>
+      </w:r>
+      <w:r>
+        <w:rPr>
+          <w:lang w:val="sr-Cyrl-RS"/>
+        </w:rPr>
+        <w:t>акмичења</w:t>
+      </w:r>
+    </w:p>
     <w:p>
       <w:pPr>
         <w:spacing w:line="240" w:lineRule="auto"/>
@@ -32303,7 +32310,7 @@
         <w:rPr>
           <w:rFonts w:cs="Arial"/>
         </w:rPr>
-        <w:t>Унос члана DVD клуба</w:t>
+        <w:t>Унос такмичења</w:t>
       </w:r>
     </w:p>
     <w:p>
@@ -32333,7 +32340,7 @@
         <w:rPr>
           <w:rFonts w:cs="Arial"/>
         </w:rPr>
-        <w:t>Радник</w:t>
+        <w:t>Администратор</w:t>
       </w:r>
     </w:p>
     <w:p>
@@ -32363,7 +32370,7 @@
         <w:rPr>
           <w:rFonts w:cs="Arial"/>
         </w:rPr>
-        <w:t>Радник и систем (програм)</w:t>
+        <w:t>Администратор и систем (програм)</w:t>
       </w:r>
     </w:p>
     <w:p>
@@ -32384,25 +32391,82 @@
         <w:rPr>
           <w:rFonts w:cs="Arial"/>
         </w:rPr>
-        <w:t>: Систем је укључен и радник је улогован под својом шифром. Систем приказује форму за унос члана. Доступна је листа места.</w:t>
-      </w:r>
-    </w:p>
-    <w:p>
-      <w:pPr>
-        <w:spacing w:line="240" w:lineRule="auto"/>
-        <w:jc w:val="center"/>
+        <w:t>: Систем је укључен и администратор је улогован под својом шифром. Систем приказује форму за унос такмичења. Доступни су типови такмичења.</w:t>
+      </w:r>
+    </w:p>
+    <w:p>
+      <w:pPr>
+        <w:pageBreakBefore/>
+        <w:spacing w:line="240" w:lineRule="auto"/>
+        <w:rPr>
+          <w:rFonts w:cs="Arial"/>
+          <w:b/>
+        </w:rPr>
+      </w:pPr>
+      <w:r>
+        <w:rPr>
+          <w:rFonts w:cs="Arial"/>
+          <w:b/>
+        </w:rPr>
+        <w:lastRenderedPageBreak/>
+        <w:t>Основни сценарио СК</w:t>
+      </w:r>
+    </w:p>
+    <w:p>
+      <w:pPr>
+        <w:pStyle w:val="ListParagraph"/>
+        <w:numPr>
+          <w:ilvl w:val="0"/>
+          <w:numId w:val="30"/>
+        </w:numPr>
+        <w:spacing w:line="240" w:lineRule="auto"/>
+        <w:rPr>
+          <w:rFonts w:cs="Arial"/>
+        </w:rPr>
+      </w:pPr>
+      <w:r>
+        <w:rPr>
+          <w:rFonts w:cs="Arial"/>
+          <w:lang w:val="sr-Cyrl-RS"/>
+        </w:rPr>
+        <w:t>Администратор</w:t>
+      </w:r>
+      <w:r>
+        <w:rPr>
+          <w:rFonts w:cs="Arial"/>
+        </w:rPr>
+        <w:t xml:space="preserve"> уноси податке о новом </w:t>
+      </w:r>
+      <w:r>
+        <w:rPr>
+          <w:rFonts w:cs="Arial"/>
+          <w:lang w:val="sr-Cyrl-RS"/>
+        </w:rPr>
+        <w:t>такмичењу</w:t>
+      </w:r>
+      <w:r>
+        <w:rPr>
+          <w:rFonts w:cs="Arial"/>
+        </w:rPr>
+        <w:t>. (АПУСО)</w:t>
+      </w:r>
+    </w:p>
+    <w:p>
+      <w:pPr>
+        <w:pStyle w:val="ListParagraph"/>
+        <w:spacing w:line="240" w:lineRule="auto"/>
+        <w:ind w:left="1080"/>
       </w:pPr>
       <w:r>
         <w:rPr>
           <w:noProof/>
           <w:lang w:val="en-US"/>
         </w:rPr>
-        <w:lastRenderedPageBreak/>
         <w:drawing>
           <wp:inline distT="0" distB="0" distL="0" distR="0">
-            <wp:extent cx="5467985" cy="5020310"/>
+            <wp:extent cx="3648075" cy="3638550"/>
             <wp:effectExtent l="0" t="0" r="0" b="0"/>
-            <wp:docPr id="3" name="Picture"/>
+            <wp:docPr id="36" name="Picture 36"/>
             <wp:cNvGraphicFramePr>
               <a:graphicFrameLocks xmlns:a="http://schemas.openxmlformats.org/drawingml/2006/main" noChangeAspect="1"/>
             </wp:cNvGraphicFramePr>
@@ -32410,32 +32474,29 @@
               <a:graphicData uri="http://schemas.openxmlformats.org/drawingml/2006/picture">
                 <pic:pic xmlns:pic="http://schemas.openxmlformats.org/drawingml/2006/picture">
                   <pic:nvPicPr>
-                    <pic:cNvPr id="2" name="Picture"/>
-                    <pic:cNvPicPr>
-                      <a:picLocks noChangeAspect="1" noChangeArrowheads="1"/>
-                    </pic:cNvPicPr>
+                    <pic:cNvPr id="36" name="1.png"/>
+                    <pic:cNvPicPr/>
                   </pic:nvPicPr>
                   <pic:blipFill>
-                    <a:blip r:embed="rId48"/>
+                    <a:blip r:embed="rId48">
+                      <a:extLst>
+                        <a:ext uri="{28A0092B-C50C-407E-A947-70E740481C1C}">
+                          <a14:useLocalDpi xmlns:a14="http://schemas.microsoft.com/office/drawing/2010/main" val="0"/>
+                        </a:ext>
+                      </a:extLst>
+                    </a:blip>
                     <a:stretch>
                       <a:fillRect/>
                     </a:stretch>
                   </pic:blipFill>
-                  <pic:spPr bwMode="auto">
+                  <pic:spPr>
                     <a:xfrm>
                       <a:off x="0" y="0"/>
-                      <a:ext cx="5467985" cy="5020310"/>
+                      <a:ext cx="3648075" cy="3638550"/>
                     </a:xfrm>
                     <a:prstGeom prst="rect">
                       <a:avLst/>
                     </a:prstGeom>
-                    <a:noFill/>
-                    <a:ln w="9525">
-                      <a:noFill/>
-                      <a:miter lim="800000"/>
-                      <a:headEnd/>
-                      <a:tailEnd/>
-                    </a:ln>
                   </pic:spPr>
                 </pic:pic>
               </a:graphicData>
@@ -32443,65 +32504,37 @@
           </wp:inline>
         </w:drawing>
       </w:r>
+      <w:bookmarkStart w:id="95" w:name="_GoBack"/>
+      <w:bookmarkEnd w:id="95"/>
     </w:p>
     <w:p>
       <w:pPr>
         <w:pStyle w:val="Heading5"/>
         <w:rPr>
           <w:rStyle w:val="Strong"/>
-        </w:rPr>
-      </w:pPr>
-      <w:bookmarkStart w:id="96" w:name="_Toc440823616"/>
-      <w:bookmarkStart w:id="97" w:name="_Toc439151367"/>
+          <w:lang w:val="sr-Cyrl-RS"/>
+        </w:rPr>
+      </w:pPr>
+      <w:bookmarkStart w:id="96" w:name="_Toc440823617"/>
       <w:r>
         <w:rPr>
           <w:rStyle w:val="Strong"/>
         </w:rPr>
-        <w:t xml:space="preserve">Слика 3: Форма за </w:t>
+        <w:t xml:space="preserve">Слика 4: Форма за </w:t>
       </w:r>
       <w:bookmarkEnd w:id="96"/>
-      <w:bookmarkEnd w:id="97"/>
       <w:r>
         <w:rPr>
           <w:rStyle w:val="Strong"/>
         </w:rPr>
-        <w:t>унос члана - празна</w:t>
-      </w:r>
-    </w:p>
-    <w:p>
-      <w:pPr>
-        <w:spacing w:line="240" w:lineRule="auto"/>
-        <w:rPr>
-          <w:rFonts w:cs="Arial"/>
-          <w:b/>
-        </w:rPr>
-      </w:pPr>
-    </w:p>
-    <w:p>
-      <w:pPr>
-        <w:jc w:val="left"/>
-        <w:rPr>
-          <w:rFonts w:cs="Arial"/>
-          <w:b/>
-        </w:rPr>
-      </w:pPr>
-    </w:p>
-    <w:p>
-      <w:pPr>
-        <w:pageBreakBefore/>
-        <w:spacing w:line="240" w:lineRule="auto"/>
-        <w:rPr>
-          <w:rFonts w:cs="Arial"/>
-          <w:b/>
-        </w:rPr>
-      </w:pPr>
-      <w:r>
-        <w:rPr>
-          <w:rFonts w:cs="Arial"/>
-          <w:b/>
-        </w:rPr>
-        <w:lastRenderedPageBreak/>
-        <w:t>Основни сценарио СК</w:t>
+        <w:t xml:space="preserve">унос </w:t>
+      </w:r>
+      <w:r>
+        <w:rPr>
+          <w:rStyle w:val="Strong"/>
+          <w:lang w:val="sr-Cyrl-RS"/>
+        </w:rPr>
+        <w:t>такмичења</w:t>
       </w:r>
     </w:p>
     <w:p>
@@ -32520,86 +32553,7 @@
         <w:rPr>
           <w:rFonts w:cs="Arial"/>
         </w:rPr>
-        <w:t>Радник уноси податке о новом члану. (АПУСО)</w:t>
-      </w:r>
-    </w:p>
-    <w:p>
-      <w:pPr>
-        <w:pStyle w:val="ListParagraph"/>
-        <w:spacing w:line="240" w:lineRule="auto"/>
-        <w:ind w:left="1080"/>
-      </w:pPr>
-      <w:r>
-        <w:rPr>
-          <w:noProof/>
-          <w:lang w:val="en-US"/>
-        </w:rPr>
-        <w:drawing>
-          <wp:inline distT="0" distB="0" distL="0" distR="0">
-            <wp:extent cx="5467985" cy="5020310"/>
-            <wp:effectExtent l="0" t="0" r="0" b="0"/>
-            <wp:docPr id="4" name="Picture"/>
-            <wp:cNvGraphicFramePr>
-              <a:graphicFrameLocks xmlns:a="http://schemas.openxmlformats.org/drawingml/2006/main" noChangeAspect="1"/>
-            </wp:cNvGraphicFramePr>
-            <a:graphic xmlns:a="http://schemas.openxmlformats.org/drawingml/2006/main">
-              <a:graphicData uri="http://schemas.openxmlformats.org/drawingml/2006/picture">
-                <pic:pic xmlns:pic="http://schemas.openxmlformats.org/drawingml/2006/picture">
-                  <pic:nvPicPr>
-                    <pic:cNvPr id="3" name="Picture"/>
-                    <pic:cNvPicPr>
-                      <a:picLocks noChangeAspect="1" noChangeArrowheads="1"/>
-                    </pic:cNvPicPr>
-                  </pic:nvPicPr>
-                  <pic:blipFill>
-                    <a:blip r:embed="rId49"/>
-                    <a:stretch>
-                      <a:fillRect/>
-                    </a:stretch>
-                  </pic:blipFill>
-                  <pic:spPr bwMode="auto">
-                    <a:xfrm>
-                      <a:off x="0" y="0"/>
-                      <a:ext cx="5467985" cy="5020310"/>
-                    </a:xfrm>
-                    <a:prstGeom prst="rect">
-                      <a:avLst/>
-                    </a:prstGeom>
-                    <a:noFill/>
-                    <a:ln w="9525">
-                      <a:noFill/>
-                      <a:miter lim="800000"/>
-                      <a:headEnd/>
-                      <a:tailEnd/>
-                    </a:ln>
-                  </pic:spPr>
-                </pic:pic>
-              </a:graphicData>
-            </a:graphic>
-          </wp:inline>
-        </w:drawing>
-      </w:r>
-    </w:p>
-    <w:p>
-      <w:pPr>
-        <w:pStyle w:val="Heading5"/>
-        <w:rPr>
-          <w:rStyle w:val="Strong"/>
-        </w:rPr>
-      </w:pPr>
-      <w:bookmarkStart w:id="98" w:name="_Toc440823617"/>
-      <w:r>
-        <w:rPr>
-          <w:rStyle w:val="Strong"/>
-        </w:rPr>
-        <w:t xml:space="preserve">Слика 4: Форма за </w:t>
-      </w:r>
-      <w:bookmarkEnd w:id="98"/>
-      <w:r>
-        <w:rPr>
-          <w:rStyle w:val="Strong"/>
-        </w:rPr>
-        <w:t>унос члана</w:t>
+        <w:t>Администратор контролише да ли је коректно унео податке о новом такмичењу. (АНСО)</w:t>
       </w:r>
     </w:p>
     <w:p>
@@ -32618,7 +32572,7 @@
         <w:rPr>
           <w:rFonts w:cs="Arial"/>
         </w:rPr>
-        <w:t>Радник контролише да ли је коректно унео податке о новом члану. (АНСО)</w:t>
+        <w:t>Администратор позива систем да креира ново такмичење и запамти податке о новом такмичењу. (АПСО)</w:t>
       </w:r>
     </w:p>
     <w:p>
@@ -32637,7 +32591,7 @@
         <w:rPr>
           <w:rFonts w:cs="Arial"/>
         </w:rPr>
-        <w:t>Радник позива систем да креира новог члана и запамти податке о новом члану. (АПСО)</w:t>
+        <w:t>Систем памти податке о новом такмичењу. (СО)</w:t>
       </w:r>
     </w:p>
     <w:p>
@@ -32656,26 +32610,7 @@
         <w:rPr>
           <w:rFonts w:cs="Arial"/>
         </w:rPr>
-        <w:t>Систем памти податке о новом члану. (СО)</w:t>
-      </w:r>
-    </w:p>
-    <w:p>
-      <w:pPr>
-        <w:pStyle w:val="ListParagraph"/>
-        <w:numPr>
-          <w:ilvl w:val="0"/>
-          <w:numId w:val="30"/>
-        </w:numPr>
-        <w:spacing w:line="240" w:lineRule="auto"/>
-        <w:rPr>
-          <w:rFonts w:cs="Arial"/>
-        </w:rPr>
-      </w:pPr>
-      <w:r>
-        <w:rPr>
-          <w:rFonts w:cs="Arial"/>
-        </w:rPr>
-        <w:t>Систем приказује раднику поруку: “Систем је запамтио члана”. (ИА)</w:t>
+        <w:t>Систем приказује раднику поруку: “Систем је успешно креирао такмичење”. (ИА)</w:t>
       </w:r>
     </w:p>
     <w:p>
@@ -32729,7 +32664,7 @@
                     </pic:cNvPicPr>
                   </pic:nvPicPr>
                   <pic:blipFill>
-                    <a:blip r:embed="rId50"/>
+                    <a:blip r:embed="rId49"/>
                     <a:stretch>
                       <a:fillRect/>
                     </a:stretch>
@@ -32762,21 +32697,29 @@
         <w:pStyle w:val="Heading5"/>
         <w:rPr>
           <w:rStyle w:val="Strong"/>
-        </w:rPr>
-      </w:pPr>
-      <w:bookmarkStart w:id="99" w:name="_Toc440823618"/>
+          <w:lang w:val="en-US"/>
+        </w:rPr>
+      </w:pPr>
+      <w:bookmarkStart w:id="97" w:name="_Toc440823618"/>
       <w:r>
         <w:rPr>
           <w:rStyle w:val="Strong"/>
         </w:rPr>
         <w:t xml:space="preserve">Слика 5: </w:t>
       </w:r>
-      <w:bookmarkEnd w:id="99"/>
+      <w:bookmarkEnd w:id="97"/>
       <w:r>
         <w:rPr>
           <w:rStyle w:val="Strong"/>
         </w:rPr>
-        <w:t>Систем запамтио члана</w:t>
+        <w:t xml:space="preserve">Систем запамтио </w:t>
+      </w:r>
+      <w:r>
+        <w:rPr>
+          <w:rStyle w:val="Strong"/>
+          <w:lang w:val="sr-Cyrl-RS"/>
+        </w:rPr>
+        <w:t>такмичење</w:t>
       </w:r>
     </w:p>
     <w:p>
@@ -32851,7 +32794,7 @@
                     </pic:cNvPicPr>
                   </pic:nvPicPr>
                   <pic:blipFill>
-                    <a:blip r:embed="rId51"/>
+                    <a:blip r:embed="rId50"/>
                     <a:stretch>
                       <a:fillRect/>
                     </a:stretch>
@@ -32886,14 +32829,14 @@
           <w:rStyle w:val="Strong"/>
         </w:rPr>
       </w:pPr>
-      <w:bookmarkStart w:id="100" w:name="_Toc440823619"/>
+      <w:bookmarkStart w:id="98" w:name="_Toc440823619"/>
       <w:r>
         <w:rPr>
           <w:rStyle w:val="Strong"/>
         </w:rPr>
         <w:t xml:space="preserve">Слика 6: </w:t>
       </w:r>
-      <w:bookmarkEnd w:id="100"/>
+      <w:bookmarkEnd w:id="98"/>
       <w:r>
         <w:rPr>
           <w:rStyle w:val="Strong"/>
@@ -33063,7 +33006,7 @@
                     </pic:cNvPicPr>
                   </pic:nvPicPr>
                   <pic:blipFill>
-                    <a:blip r:embed="rId52"/>
+                    <a:blip r:embed="rId51"/>
                     <a:stretch>
                       <a:fillRect/>
                     </a:stretch>
@@ -33098,14 +33041,14 @@
           <w:rStyle w:val="Strong"/>
         </w:rPr>
       </w:pPr>
-      <w:bookmarkStart w:id="101" w:name="_Toc440823620"/>
+      <w:bookmarkStart w:id="99" w:name="_Toc440823620"/>
       <w:r>
         <w:rPr>
           <w:rStyle w:val="Strong"/>
         </w:rPr>
         <w:t xml:space="preserve">Слика 7: </w:t>
       </w:r>
-      <w:bookmarkEnd w:id="101"/>
+      <w:bookmarkEnd w:id="99"/>
       <w:r>
         <w:rPr>
           <w:rStyle w:val="Strong"/>
@@ -33206,7 +33149,7 @@
                     </pic:cNvPicPr>
                   </pic:nvPicPr>
                   <pic:blipFill>
-                    <a:blip r:embed="rId53"/>
+                    <a:blip r:embed="rId52"/>
                     <a:stretch>
                       <a:fillRect/>
                     </a:stretch>
@@ -33241,14 +33184,14 @@
           <w:rStyle w:val="Strong"/>
         </w:rPr>
       </w:pPr>
-      <w:bookmarkStart w:id="102" w:name="_Toc440823621"/>
+      <w:bookmarkStart w:id="100" w:name="_Toc440823621"/>
       <w:r>
         <w:rPr>
           <w:rStyle w:val="Strong"/>
         </w:rPr>
         <w:t xml:space="preserve">Слика 8: </w:t>
       </w:r>
-      <w:bookmarkEnd w:id="102"/>
+      <w:bookmarkEnd w:id="100"/>
       <w:r>
         <w:rPr>
           <w:rStyle w:val="Strong"/>
@@ -33352,7 +33295,7 @@
                     </pic:cNvPicPr>
                   </pic:nvPicPr>
                   <pic:blipFill>
-                    <a:blip r:embed="rId54"/>
+                    <a:blip r:embed="rId53"/>
                     <a:stretch>
                       <a:fillRect/>
                     </a:stretch>
@@ -33387,14 +33330,14 @@
           <w:rStyle w:val="Strong"/>
         </w:rPr>
       </w:pPr>
-      <w:bookmarkStart w:id="103" w:name="_Toc440823622"/>
+      <w:bookmarkStart w:id="101" w:name="_Toc440823622"/>
       <w:r>
         <w:rPr>
           <w:rStyle w:val="Strong"/>
         </w:rPr>
         <w:t xml:space="preserve">Слика 9: </w:t>
       </w:r>
-      <w:bookmarkEnd w:id="103"/>
+      <w:bookmarkEnd w:id="101"/>
       <w:r>
         <w:rPr>
           <w:rStyle w:val="Strong"/>
@@ -33538,7 +33481,7 @@
                     </pic:cNvPicPr>
                   </pic:nvPicPr>
                   <pic:blipFill>
-                    <a:blip r:embed="rId55"/>
+                    <a:blip r:embed="rId54"/>
                     <a:stretch>
                       <a:fillRect/>
                     </a:stretch>
@@ -33573,14 +33516,14 @@
           <w:rStyle w:val="Strong"/>
         </w:rPr>
       </w:pPr>
-      <w:bookmarkStart w:id="104" w:name="_Toc440823623"/>
+      <w:bookmarkStart w:id="102" w:name="_Toc440823623"/>
       <w:r>
         <w:rPr>
           <w:rStyle w:val="Strong"/>
         </w:rPr>
         <w:t xml:space="preserve">Слика 10: </w:t>
       </w:r>
-      <w:bookmarkEnd w:id="104"/>
+      <w:bookmarkEnd w:id="102"/>
       <w:r>
         <w:rPr>
           <w:rStyle w:val="Strong"/>
@@ -33682,7 +33625,7 @@
                     </pic:cNvPicPr>
                   </pic:nvPicPr>
                   <pic:blipFill>
-                    <a:blip r:embed="rId56"/>
+                    <a:blip r:embed="rId55"/>
                     <a:stretch>
                       <a:fillRect/>
                     </a:stretch>
@@ -33717,14 +33660,14 @@
           <w:rStyle w:val="Strong"/>
         </w:rPr>
       </w:pPr>
-      <w:bookmarkStart w:id="105" w:name="_Toc440823624"/>
+      <w:bookmarkStart w:id="103" w:name="_Toc440823624"/>
       <w:r>
         <w:rPr>
           <w:rStyle w:val="Strong"/>
         </w:rPr>
         <w:t xml:space="preserve">Слика 11: </w:t>
       </w:r>
-      <w:bookmarkEnd w:id="105"/>
+      <w:bookmarkEnd w:id="103"/>
       <w:r>
         <w:rPr>
           <w:rStyle w:val="Strong"/>
@@ -33931,7 +33874,7 @@
                     </pic:cNvPicPr>
                   </pic:nvPicPr>
                   <pic:blipFill>
-                    <a:blip r:embed="rId52"/>
+                    <a:blip r:embed="rId51"/>
                     <a:stretch>
                       <a:fillRect/>
                     </a:stretch>
@@ -33966,14 +33909,14 @@
           <w:rStyle w:val="Strong"/>
         </w:rPr>
       </w:pPr>
-      <w:bookmarkStart w:id="106" w:name="_Toc440823625"/>
+      <w:bookmarkStart w:id="104" w:name="_Toc440823625"/>
       <w:r>
         <w:rPr>
           <w:rStyle w:val="Strong"/>
         </w:rPr>
         <w:t xml:space="preserve">Слика 12: </w:t>
       </w:r>
-      <w:bookmarkEnd w:id="106"/>
+      <w:bookmarkEnd w:id="104"/>
       <w:r>
         <w:rPr>
           <w:rStyle w:val="Strong"/>
@@ -34044,7 +33987,7 @@
                     </pic:cNvPicPr>
                   </pic:nvPicPr>
                   <pic:blipFill>
-                    <a:blip r:embed="rId53"/>
+                    <a:blip r:embed="rId52"/>
                     <a:stretch>
                       <a:fillRect/>
                     </a:stretch>
@@ -34079,14 +34022,14 @@
           <w:rStyle w:val="Strong"/>
         </w:rPr>
       </w:pPr>
-      <w:bookmarkStart w:id="107" w:name="_Toc440823626"/>
+      <w:bookmarkStart w:id="105" w:name="_Toc440823626"/>
       <w:r>
         <w:rPr>
           <w:rStyle w:val="Strong"/>
         </w:rPr>
         <w:t xml:space="preserve">Слика 13: </w:t>
       </w:r>
-      <w:bookmarkEnd w:id="107"/>
+      <w:bookmarkEnd w:id="105"/>
       <w:r>
         <w:rPr>
           <w:rStyle w:val="Strong"/>
@@ -34182,7 +34125,7 @@
                     </pic:cNvPicPr>
                   </pic:nvPicPr>
                   <pic:blipFill>
-                    <a:blip r:embed="rId57"/>
+                    <a:blip r:embed="rId56"/>
                     <a:stretch>
                       <a:fillRect/>
                     </a:stretch>
@@ -34217,14 +34160,14 @@
           <w:rStyle w:val="Strong"/>
         </w:rPr>
       </w:pPr>
-      <w:bookmarkStart w:id="108" w:name="_Toc440823627"/>
+      <w:bookmarkStart w:id="106" w:name="_Toc440823627"/>
       <w:r>
         <w:rPr>
           <w:rStyle w:val="Strong"/>
         </w:rPr>
         <w:t xml:space="preserve">Слика 14: </w:t>
       </w:r>
-      <w:bookmarkEnd w:id="108"/>
+      <w:bookmarkEnd w:id="106"/>
       <w:r>
         <w:rPr>
           <w:rStyle w:val="Strong"/>
@@ -34307,7 +34250,7 @@
                     </pic:cNvPicPr>
                   </pic:nvPicPr>
                   <pic:blipFill>
-                    <a:blip r:embed="rId58"/>
+                    <a:blip r:embed="rId57"/>
                     <a:stretch>
                       <a:fillRect/>
                     </a:stretch>
@@ -34342,14 +34285,14 @@
           <w:rStyle w:val="Strong"/>
         </w:rPr>
       </w:pPr>
-      <w:bookmarkStart w:id="109" w:name="_Toc440823628"/>
+      <w:bookmarkStart w:id="107" w:name="_Toc440823628"/>
       <w:r>
         <w:rPr>
           <w:rStyle w:val="Strong"/>
         </w:rPr>
         <w:t xml:space="preserve">Слика 15: </w:t>
       </w:r>
-      <w:bookmarkEnd w:id="109"/>
+      <w:bookmarkEnd w:id="107"/>
       <w:r>
         <w:rPr>
           <w:rStyle w:val="Strong"/>
@@ -34526,7 +34469,7 @@
                     </pic:cNvPicPr>
                   </pic:nvPicPr>
                   <pic:blipFill>
-                    <a:blip r:embed="rId59"/>
+                    <a:blip r:embed="rId58"/>
                     <a:stretch>
                       <a:fillRect/>
                     </a:stretch>
@@ -34561,14 +34504,14 @@
           <w:rStyle w:val="Strong"/>
         </w:rPr>
       </w:pPr>
-      <w:bookmarkStart w:id="110" w:name="_Toc440823629"/>
+      <w:bookmarkStart w:id="108" w:name="_Toc440823629"/>
       <w:r>
         <w:rPr>
           <w:rStyle w:val="Strong"/>
         </w:rPr>
         <w:t xml:space="preserve">Слика 16: </w:t>
       </w:r>
-      <w:bookmarkEnd w:id="110"/>
+      <w:bookmarkEnd w:id="108"/>
       <w:r>
         <w:rPr>
           <w:rStyle w:val="Strong"/>
@@ -34640,7 +34583,7 @@
                     </pic:cNvPicPr>
                   </pic:nvPicPr>
                   <pic:blipFill>
-                    <a:blip r:embed="rId60"/>
+                    <a:blip r:embed="rId59"/>
                     <a:stretch>
                       <a:fillRect/>
                     </a:stretch>
@@ -34675,7 +34618,7 @@
           <w:rStyle w:val="Strong"/>
         </w:rPr>
       </w:pPr>
-      <w:bookmarkStart w:id="111" w:name="_Toc440823630"/>
+      <w:bookmarkStart w:id="109" w:name="_Toc440823630"/>
       <w:r>
         <w:rPr>
           <w:rStyle w:val="Strong"/>
@@ -34695,7 +34638,7 @@
         </w:rPr>
         <w:t xml:space="preserve"> </w:t>
       </w:r>
-      <w:bookmarkEnd w:id="111"/>
+      <w:bookmarkEnd w:id="109"/>
       <w:r>
         <w:rPr>
           <w:rStyle w:val="Strong"/>
@@ -34805,7 +34748,7 @@
                     </pic:cNvPicPr>
                   </pic:nvPicPr>
                   <pic:blipFill>
-                    <a:blip r:embed="rId61"/>
+                    <a:blip r:embed="rId60"/>
                     <a:stretch>
                       <a:fillRect/>
                     </a:stretch>
@@ -34846,14 +34789,14 @@
         </w:rPr>
         <w:t xml:space="preserve">    </w:t>
       </w:r>
-      <w:bookmarkStart w:id="112" w:name="_Toc440823631"/>
+      <w:bookmarkStart w:id="110" w:name="_Toc440823631"/>
       <w:r>
         <w:rPr>
           <w:rStyle w:val="Strong"/>
         </w:rPr>
         <w:t xml:space="preserve">Слика 18: </w:t>
       </w:r>
-      <w:bookmarkEnd w:id="112"/>
+      <w:bookmarkEnd w:id="110"/>
       <w:r>
         <w:rPr>
           <w:rStyle w:val="Strong"/>
@@ -34939,7 +34882,7 @@
                     </pic:cNvPicPr>
                   </pic:nvPicPr>
                   <pic:blipFill>
-                    <a:blip r:embed="rId62"/>
+                    <a:blip r:embed="rId61"/>
                     <a:stretch>
                       <a:fillRect/>
                     </a:stretch>
@@ -34974,14 +34917,14 @@
           <w:rStyle w:val="Strong"/>
         </w:rPr>
       </w:pPr>
-      <w:bookmarkStart w:id="113" w:name="_Toc440823632"/>
+      <w:bookmarkStart w:id="111" w:name="_Toc440823632"/>
       <w:r>
         <w:rPr>
           <w:rStyle w:val="Strong"/>
         </w:rPr>
         <w:t xml:space="preserve">Слика 19: </w:t>
       </w:r>
-      <w:bookmarkEnd w:id="113"/>
+      <w:bookmarkEnd w:id="111"/>
       <w:r>
         <w:rPr>
           <w:rStyle w:val="Strong"/>
@@ -35158,7 +35101,7 @@
                     </pic:cNvPicPr>
                   </pic:nvPicPr>
                   <pic:blipFill>
-                    <a:blip r:embed="rId63"/>
+                    <a:blip r:embed="rId62"/>
                     <a:stretch>
                       <a:fillRect/>
                     </a:stretch>
@@ -35193,14 +35136,14 @@
           <w:rStyle w:val="Strong"/>
         </w:rPr>
       </w:pPr>
-      <w:bookmarkStart w:id="114" w:name="_Toc440823633"/>
+      <w:bookmarkStart w:id="112" w:name="_Toc440823633"/>
       <w:r>
         <w:rPr>
           <w:rStyle w:val="Strong"/>
         </w:rPr>
         <w:t xml:space="preserve">Слика 20: </w:t>
       </w:r>
-      <w:bookmarkEnd w:id="114"/>
+      <w:bookmarkEnd w:id="112"/>
       <w:r>
         <w:rPr>
           <w:rStyle w:val="Strong"/>
@@ -35334,7 +35277,7 @@
                     </pic:cNvPicPr>
                   </pic:nvPicPr>
                   <pic:blipFill>
-                    <a:blip r:embed="rId64"/>
+                    <a:blip r:embed="rId63"/>
                     <a:stretch>
                       <a:fillRect/>
                     </a:stretch>
@@ -35369,14 +35312,14 @@
           <w:rStyle w:val="Strong"/>
         </w:rPr>
       </w:pPr>
-      <w:bookmarkStart w:id="115" w:name="_Toc440823634"/>
+      <w:bookmarkStart w:id="113" w:name="_Toc440823634"/>
       <w:r>
         <w:rPr>
           <w:rStyle w:val="Strong"/>
         </w:rPr>
         <w:t xml:space="preserve">Слика 21: </w:t>
       </w:r>
-      <w:bookmarkEnd w:id="115"/>
+      <w:bookmarkEnd w:id="113"/>
       <w:r>
         <w:rPr>
           <w:rStyle w:val="Strong"/>
@@ -35473,7 +35416,7 @@
                     </pic:cNvPicPr>
                   </pic:nvPicPr>
                   <pic:blipFill>
-                    <a:blip r:embed="rId65"/>
+                    <a:blip r:embed="rId64"/>
                     <a:stretch>
                       <a:fillRect/>
                     </a:stretch>
@@ -35508,14 +35451,14 @@
           <w:rStyle w:val="Strong"/>
         </w:rPr>
       </w:pPr>
-      <w:bookmarkStart w:id="116" w:name="_Toc440823635"/>
+      <w:bookmarkStart w:id="114" w:name="_Toc440823635"/>
       <w:r>
         <w:rPr>
           <w:rStyle w:val="Strong"/>
         </w:rPr>
         <w:t xml:space="preserve">Слика 22: </w:t>
       </w:r>
-      <w:bookmarkEnd w:id="116"/>
+      <w:bookmarkEnd w:id="114"/>
       <w:r>
         <w:rPr>
           <w:rStyle w:val="Strong"/>
@@ -35693,7 +35636,7 @@
                     </pic:cNvPicPr>
                   </pic:nvPicPr>
                   <pic:blipFill>
-                    <a:blip r:embed="rId66"/>
+                    <a:blip r:embed="rId65"/>
                     <a:stretch>
                       <a:fillRect/>
                     </a:stretch>
@@ -35728,14 +35671,14 @@
           <w:rStyle w:val="Strong"/>
         </w:rPr>
       </w:pPr>
-      <w:bookmarkStart w:id="117" w:name="_Toc440823636"/>
+      <w:bookmarkStart w:id="115" w:name="_Toc440823636"/>
       <w:r>
         <w:rPr>
           <w:rStyle w:val="Strong"/>
         </w:rPr>
         <w:t xml:space="preserve">Слика 23: </w:t>
       </w:r>
-      <w:bookmarkEnd w:id="117"/>
+      <w:bookmarkEnd w:id="115"/>
       <w:r>
         <w:rPr>
           <w:rStyle w:val="Strong"/>
@@ -35918,7 +35861,7 @@
                     </pic:cNvPicPr>
                   </pic:nvPicPr>
                   <pic:blipFill>
-                    <a:blip r:embed="rId67"/>
+                    <a:blip r:embed="rId66"/>
                     <a:stretch>
                       <a:fillRect/>
                     </a:stretch>
@@ -35953,14 +35896,14 @@
           <w:rStyle w:val="Strong"/>
         </w:rPr>
       </w:pPr>
-      <w:bookmarkStart w:id="118" w:name="_Toc440823637"/>
+      <w:bookmarkStart w:id="116" w:name="_Toc440823637"/>
       <w:r>
         <w:rPr>
           <w:rStyle w:val="Strong"/>
         </w:rPr>
         <w:t xml:space="preserve">Слика 24: </w:t>
       </w:r>
-      <w:bookmarkEnd w:id="118"/>
+      <w:bookmarkEnd w:id="116"/>
       <w:r>
         <w:rPr>
           <w:rStyle w:val="Strong"/>
@@ -36139,7 +36082,7 @@
                     </pic:cNvPicPr>
                   </pic:nvPicPr>
                   <pic:blipFill>
-                    <a:blip r:embed="rId68"/>
+                    <a:blip r:embed="rId67"/>
                     <a:stretch>
                       <a:fillRect/>
                     </a:stretch>
@@ -36174,14 +36117,14 @@
           <w:rStyle w:val="Strong"/>
         </w:rPr>
       </w:pPr>
-      <w:bookmarkStart w:id="119" w:name="_Toc440823638"/>
+      <w:bookmarkStart w:id="117" w:name="_Toc440823638"/>
       <w:r>
         <w:rPr>
           <w:rStyle w:val="Strong"/>
         </w:rPr>
         <w:t xml:space="preserve">Слика 25: </w:t>
       </w:r>
-      <w:bookmarkEnd w:id="119"/>
+      <w:bookmarkEnd w:id="117"/>
       <w:r>
         <w:rPr>
           <w:rStyle w:val="Strong"/>
@@ -36372,7 +36315,7 @@
                     </pic:cNvPicPr>
                   </pic:nvPicPr>
                   <pic:blipFill>
-                    <a:blip r:embed="rId69"/>
+                    <a:blip r:embed="rId68"/>
                     <a:stretch>
                       <a:fillRect/>
                     </a:stretch>
@@ -36407,14 +36350,14 @@
           <w:rStyle w:val="Strong"/>
         </w:rPr>
       </w:pPr>
-      <w:bookmarkStart w:id="120" w:name="_Toc440823639"/>
+      <w:bookmarkStart w:id="118" w:name="_Toc440823639"/>
       <w:r>
         <w:rPr>
           <w:rStyle w:val="Strong"/>
         </w:rPr>
         <w:t xml:space="preserve">Слика 26: </w:t>
       </w:r>
-      <w:bookmarkEnd w:id="120"/>
+      <w:bookmarkEnd w:id="118"/>
       <w:r>
         <w:rPr>
           <w:rStyle w:val="Strong"/>
@@ -36443,10 +36386,10 @@
         <w:pStyle w:val="Heading3"/>
         <w:pageBreakBefore/>
       </w:pPr>
-      <w:bookmarkStart w:id="121" w:name="_Toc437608499"/>
-      <w:bookmarkStart w:id="122" w:name="_Toc437609365"/>
-      <w:bookmarkStart w:id="123" w:name="_Toc439151274"/>
-      <w:bookmarkStart w:id="124" w:name="_Toc440824157"/>
+      <w:bookmarkStart w:id="119" w:name="_Toc437608499"/>
+      <w:bookmarkStart w:id="120" w:name="_Toc437609365"/>
+      <w:bookmarkStart w:id="121" w:name="_Toc439151274"/>
+      <w:bookmarkStart w:id="122" w:name="_Toc440824157"/>
       <w:r>
         <w:lastRenderedPageBreak/>
         <w:t>3.</w:t>
@@ -36457,10 +36400,10 @@
         </w:rPr>
         <w:t>4</w:t>
       </w:r>
+      <w:bookmarkEnd w:id="119"/>
+      <w:bookmarkEnd w:id="120"/>
       <w:bookmarkEnd w:id="121"/>
       <w:bookmarkEnd w:id="122"/>
-      <w:bookmarkEnd w:id="123"/>
-      <w:bookmarkEnd w:id="124"/>
       <w:r>
         <w:t>.2. Пројектовање контролера корисничког интерфејса</w:t>
       </w:r>
@@ -36541,10 +36484,10 @@
       <w:pPr>
         <w:pStyle w:val="Heading3"/>
       </w:pPr>
-      <w:bookmarkStart w:id="125" w:name="_Toc437608500"/>
-      <w:bookmarkStart w:id="126" w:name="_Toc437609366"/>
-      <w:bookmarkStart w:id="127" w:name="_Toc439151275"/>
-      <w:bookmarkStart w:id="128" w:name="_Toc440824158"/>
+      <w:bookmarkStart w:id="123" w:name="_Toc437608500"/>
+      <w:bookmarkStart w:id="124" w:name="_Toc437609366"/>
+      <w:bookmarkStart w:id="125" w:name="_Toc439151275"/>
+      <w:bookmarkStart w:id="126" w:name="_Toc440824158"/>
       <w:r>
         <w:t>3.</w:t>
       </w:r>
@@ -36554,10 +36497,10 @@
         </w:rPr>
         <w:t>4</w:t>
       </w:r>
+      <w:bookmarkEnd w:id="123"/>
+      <w:bookmarkEnd w:id="124"/>
       <w:bookmarkEnd w:id="125"/>
       <w:bookmarkEnd w:id="126"/>
-      <w:bookmarkEnd w:id="127"/>
-      <w:bookmarkEnd w:id="128"/>
       <w:r>
         <w:t>.3. Пројектовање апликационе логике</w:t>
       </w:r>
@@ -36621,7 +36564,7 @@
       <w:pPr>
         <w:pStyle w:val="Heading4"/>
       </w:pPr>
-      <w:bookmarkStart w:id="129" w:name="_Toc439151276"/>
+      <w:bookmarkStart w:id="127" w:name="_Toc439151276"/>
       <w:r>
         <w:t>3.</w:t>
       </w:r>
@@ -36631,7 +36574,7 @@
         </w:rPr>
         <w:t>4</w:t>
       </w:r>
-      <w:bookmarkEnd w:id="129"/>
+      <w:bookmarkEnd w:id="127"/>
       <w:r>
         <w:t>.3.1. Контролер апликационе логике</w:t>
       </w:r>
@@ -36687,7 +36630,7 @@
                     </pic:cNvPicPr>
                   </pic:nvPicPr>
                   <pic:blipFill>
-                    <a:blip r:embed="rId70"/>
+                    <a:blip r:embed="rId69"/>
                     <a:stretch>
                       <a:fillRect/>
                     </a:stretch>
@@ -36720,8 +36663,8 @@
         <w:pStyle w:val="Subtitle"/>
         <w:jc w:val="center"/>
       </w:pPr>
-      <w:bookmarkStart w:id="130" w:name="_Toc440822730"/>
-      <w:bookmarkEnd w:id="130"/>
+      <w:bookmarkStart w:id="128" w:name="_Toc440822730"/>
+      <w:bookmarkEnd w:id="128"/>
       <w:r>
         <w:t>Дијаграм 17: Архитектура система</w:t>
       </w:r>
@@ -36733,8 +36676,8 @@
           <w:rStyle w:val="Strong"/>
         </w:rPr>
       </w:pPr>
-      <w:bookmarkStart w:id="131" w:name="_Toc439151277"/>
-      <w:bookmarkEnd w:id="131"/>
+      <w:bookmarkStart w:id="129" w:name="_Toc439151277"/>
+      <w:bookmarkEnd w:id="129"/>
       <w:r>
         <w:rPr>
           <w:rStyle w:val="Strong"/>
@@ -36761,11 +36704,11 @@
         <w:pStyle w:val="Subtitle"/>
         <w:jc w:val="center"/>
       </w:pPr>
-      <w:bookmarkStart w:id="132" w:name="_Toc440822731"/>
+      <w:bookmarkStart w:id="130" w:name="_Toc440822731"/>
       <w:r>
         <w:t xml:space="preserve"> </w:t>
       </w:r>
-      <w:bookmarkEnd w:id="132"/>
+      <w:bookmarkEnd w:id="130"/>
       <w:r>
         <w:t>Дијаграм 18: Концептуални модел</w:t>
       </w:r>
@@ -36800,7 +36743,7 @@
       <w:pPr>
         <w:pStyle w:val="Heading4"/>
       </w:pPr>
-      <w:bookmarkStart w:id="133" w:name="_Toc439151278"/>
+      <w:bookmarkStart w:id="131" w:name="_Toc439151278"/>
       <w:r>
         <w:t>3.</w:t>
       </w:r>
@@ -36810,7 +36753,7 @@
         </w:rPr>
         <w:t>4</w:t>
       </w:r>
-      <w:bookmarkEnd w:id="133"/>
+      <w:bookmarkEnd w:id="131"/>
       <w:r>
         <w:t>.3.3. Пројектовање понашања софтверског система</w:t>
       </w:r>
@@ -36998,11 +36941,11 @@
           <w:lang w:val="en-US"/>
         </w:rPr>
       </w:pPr>
-      <w:bookmarkStart w:id="134" w:name="_Toc440822732"/>
+      <w:bookmarkStart w:id="132" w:name="_Toc440822732"/>
       <w:r>
         <w:t xml:space="preserve">Дијаграм 19: СО - </w:t>
       </w:r>
-      <w:bookmarkEnd w:id="134"/>
+      <w:bookmarkEnd w:id="132"/>
       <w:r>
         <w:rPr>
           <w:lang w:val="en-US"/>
@@ -37121,7 +37064,7 @@
           <w:lang w:val="en-US"/>
         </w:rPr>
       </w:pPr>
-      <w:bookmarkStart w:id="135" w:name="_Toc440822733"/>
+      <w:bookmarkStart w:id="133" w:name="_Toc440822733"/>
       <w:r>
         <w:t xml:space="preserve">Дијаграм </w:t>
       </w:r>
@@ -37134,7 +37077,7 @@
       <w:r>
         <w:t xml:space="preserve">: СО - </w:t>
       </w:r>
-      <w:bookmarkEnd w:id="135"/>
+      <w:bookmarkEnd w:id="133"/>
       <w:r>
         <w:rPr>
           <w:lang w:val="en-US"/>
@@ -37270,7 +37213,7 @@
           <w:lang w:val="en-US"/>
         </w:rPr>
       </w:pPr>
-      <w:bookmarkStart w:id="136" w:name="_Toc440822734"/>
+      <w:bookmarkStart w:id="134" w:name="_Toc440822734"/>
       <w:r>
         <w:t xml:space="preserve">Дијаграм </w:t>
       </w:r>
@@ -37283,7 +37226,7 @@
       <w:r>
         <w:t xml:space="preserve">: СО - </w:t>
       </w:r>
-      <w:bookmarkEnd w:id="136"/>
+      <w:bookmarkEnd w:id="134"/>
       <w:r>
         <w:rPr>
           <w:lang w:val="en-US"/>
@@ -37418,7 +37361,7 @@
           <w:lang w:val="en-US"/>
         </w:rPr>
       </w:pPr>
-      <w:bookmarkStart w:id="137" w:name="_Toc440822735"/>
+      <w:bookmarkStart w:id="135" w:name="_Toc440822735"/>
       <w:r>
         <w:t xml:space="preserve">Дијаграм </w:t>
       </w:r>
@@ -37431,7 +37374,7 @@
       <w:r>
         <w:t xml:space="preserve">: СО - </w:t>
       </w:r>
-      <w:bookmarkEnd w:id="137"/>
+      <w:bookmarkEnd w:id="135"/>
       <w:r>
         <w:rPr>
           <w:lang w:val="en-US"/>
@@ -37554,7 +37497,7 @@
           <w:lang w:val="en-US"/>
         </w:rPr>
       </w:pPr>
-      <w:bookmarkStart w:id="138" w:name="_Toc440822736"/>
+      <w:bookmarkStart w:id="136" w:name="_Toc440822736"/>
       <w:r>
         <w:t xml:space="preserve">Дијаграм </w:t>
       </w:r>
@@ -37567,7 +37510,7 @@
       <w:r>
         <w:t xml:space="preserve">: СО - </w:t>
       </w:r>
-      <w:bookmarkEnd w:id="138"/>
+      <w:bookmarkEnd w:id="136"/>
       <w:r>
         <w:rPr>
           <w:lang w:val="en-US"/>
@@ -37725,7 +37668,7 @@
           <w:lang w:val="en-US"/>
         </w:rPr>
       </w:pPr>
-      <w:bookmarkStart w:id="139" w:name="_Toc440822737"/>
+      <w:bookmarkStart w:id="137" w:name="_Toc440822737"/>
       <w:r>
         <w:t xml:space="preserve">Дијаграм </w:t>
       </w:r>
@@ -37738,7 +37681,7 @@
       <w:r>
         <w:t xml:space="preserve">: СО - </w:t>
       </w:r>
-      <w:bookmarkEnd w:id="139"/>
+      <w:bookmarkEnd w:id="137"/>
       <w:r>
         <w:rPr>
           <w:lang w:val="en-US"/>
@@ -37874,7 +37817,7 @@
           <w:lang w:val="en-US"/>
         </w:rPr>
       </w:pPr>
-      <w:bookmarkStart w:id="140" w:name="_Toc440822738"/>
+      <w:bookmarkStart w:id="138" w:name="_Toc440822738"/>
       <w:r>
         <w:t xml:space="preserve">Дијаграм </w:t>
       </w:r>
@@ -37887,7 +37830,7 @@
       <w:r>
         <w:t xml:space="preserve">: СО – </w:t>
       </w:r>
-      <w:bookmarkEnd w:id="140"/>
+      <w:bookmarkEnd w:id="138"/>
       <w:r>
         <w:rPr>
           <w:lang w:val="en-US"/>
@@ -38016,7 +37959,7 @@
           <w:lang w:val="en-US"/>
         </w:rPr>
       </w:pPr>
-      <w:bookmarkStart w:id="141" w:name="_Toc440822739"/>
+      <w:bookmarkStart w:id="139" w:name="_Toc440822739"/>
       <w:r>
         <w:t xml:space="preserve">Дијаграм </w:t>
       </w:r>
@@ -38029,7 +37972,7 @@
       <w:r>
         <w:t xml:space="preserve">: СО – </w:t>
       </w:r>
-      <w:bookmarkEnd w:id="141"/>
+      <w:bookmarkEnd w:id="139"/>
       <w:r>
         <w:rPr>
           <w:lang w:val="en-US"/>
@@ -38158,7 +38101,7 @@
           <w:lang w:val="en-US"/>
         </w:rPr>
       </w:pPr>
-      <w:bookmarkStart w:id="142" w:name="_Toc440822740"/>
+      <w:bookmarkStart w:id="140" w:name="_Toc440822740"/>
       <w:r>
         <w:t xml:space="preserve">Дијаграм </w:t>
       </w:r>
@@ -38171,7 +38114,7 @@
       <w:r>
         <w:t xml:space="preserve">: СО - </w:t>
       </w:r>
-      <w:bookmarkEnd w:id="142"/>
+      <w:bookmarkEnd w:id="140"/>
       <w:r>
         <w:rPr>
           <w:lang w:val="en-US"/>
@@ -38299,7 +38242,7 @@
           <w:lang w:val="en-US"/>
         </w:rPr>
       </w:pPr>
-      <w:bookmarkStart w:id="143" w:name="_Toc440822741"/>
+      <w:bookmarkStart w:id="141" w:name="_Toc440822741"/>
       <w:r>
         <w:t xml:space="preserve">Дијаграм </w:t>
       </w:r>
@@ -38312,7 +38255,7 @@
       <w:r>
         <w:t xml:space="preserve">: СО - </w:t>
       </w:r>
-      <w:bookmarkEnd w:id="143"/>
+      <w:bookmarkEnd w:id="141"/>
       <w:r>
         <w:rPr>
           <w:lang w:val="en-US"/>
@@ -38440,7 +38383,7 @@
           <w:lang w:val="en-US"/>
         </w:rPr>
       </w:pPr>
-      <w:bookmarkStart w:id="144" w:name="_Toc440822742"/>
+      <w:bookmarkStart w:id="142" w:name="_Toc440822742"/>
       <w:r>
         <w:t xml:space="preserve">Дијаграм </w:t>
       </w:r>
@@ -38453,43 +38396,43 @@
       <w:r>
         <w:t xml:space="preserve">: СО - </w:t>
       </w:r>
+      <w:bookmarkEnd w:id="142"/>
+      <w:r>
+        <w:rPr>
+          <w:lang w:val="en-US"/>
+        </w:rPr>
+        <w:t>VratiSveZanrove</w:t>
+      </w:r>
+    </w:p>
+    <w:p>
+      <w:pPr>
+        <w:jc w:val="center"/>
+        <w:rPr>
+          <w:rFonts w:cs="Arial"/>
+        </w:rPr>
+      </w:pPr>
+    </w:p>
+    <w:p>
+      <w:pPr>
+        <w:pStyle w:val="Heading3"/>
+      </w:pPr>
+      <w:bookmarkStart w:id="143" w:name="_Toc437608501"/>
+      <w:bookmarkStart w:id="144" w:name="_Toc437609367"/>
+      <w:bookmarkStart w:id="145" w:name="_Toc439151294"/>
+      <w:bookmarkStart w:id="146" w:name="_Toc440824159"/>
+      <w:r>
+        <w:t>3.</w:t>
+      </w:r>
+      <w:r>
+        <w:rPr>
+          <w:lang w:val="en-US"/>
+        </w:rPr>
+        <w:t>4</w:t>
+      </w:r>
+      <w:bookmarkEnd w:id="143"/>
       <w:bookmarkEnd w:id="144"/>
-      <w:r>
-        <w:rPr>
-          <w:lang w:val="en-US"/>
-        </w:rPr>
-        <w:t>VratiSveZanrove</w:t>
-      </w:r>
-    </w:p>
-    <w:p>
-      <w:pPr>
-        <w:jc w:val="center"/>
-        <w:rPr>
-          <w:rFonts w:cs="Arial"/>
-        </w:rPr>
-      </w:pPr>
-    </w:p>
-    <w:p>
-      <w:pPr>
-        <w:pStyle w:val="Heading3"/>
-      </w:pPr>
-      <w:bookmarkStart w:id="145" w:name="_Toc437608501"/>
-      <w:bookmarkStart w:id="146" w:name="_Toc437609367"/>
-      <w:bookmarkStart w:id="147" w:name="_Toc439151294"/>
-      <w:bookmarkStart w:id="148" w:name="_Toc440824159"/>
-      <w:r>
-        <w:t>3.</w:t>
-      </w:r>
-      <w:r>
-        <w:rPr>
-          <w:lang w:val="en-US"/>
-        </w:rPr>
-        <w:t>4</w:t>
-      </w:r>
       <w:bookmarkEnd w:id="145"/>
       <w:bookmarkEnd w:id="146"/>
-      <w:bookmarkEnd w:id="147"/>
-      <w:bookmarkEnd w:id="148"/>
       <w:r>
         <w:t>.4. Пројектовање складишта података</w:t>
       </w:r>
@@ -39689,8 +39632,8 @@
           <w:iCs w:val="0"/>
         </w:rPr>
       </w:pPr>
-      <w:bookmarkStart w:id="149" w:name="_Toc440824095"/>
-      <w:bookmarkEnd w:id="149"/>
+      <w:bookmarkStart w:id="147" w:name="_Toc440824095"/>
+      <w:bookmarkEnd w:id="147"/>
       <w:r>
         <w:rPr>
           <w:rStyle w:val="IntenseEmphasis"/>
@@ -40406,8 +40349,8 @@
                 <w:iCs w:val="0"/>
               </w:rPr>
             </w:pPr>
-            <w:bookmarkStart w:id="150" w:name="_Toc440824096"/>
-            <w:bookmarkEnd w:id="150"/>
+            <w:bookmarkStart w:id="148" w:name="_Toc440824096"/>
+            <w:bookmarkEnd w:id="148"/>
             <w:r>
               <w:rPr>
                 <w:rStyle w:val="IntenseEmphasis"/>
@@ -40785,8 +40728,8 @@
           <w:iCs w:val="0"/>
         </w:rPr>
       </w:pPr>
-      <w:bookmarkStart w:id="151" w:name="_Toc440824097"/>
-      <w:bookmarkEnd w:id="151"/>
+      <w:bookmarkStart w:id="149" w:name="_Toc440824097"/>
+      <w:bookmarkEnd w:id="149"/>
       <w:r>
         <w:rPr>
           <w:rStyle w:val="IntenseEmphasis"/>
@@ -41279,8 +41222,8 @@
           <w:iCs w:val="0"/>
         </w:rPr>
       </w:pPr>
-      <w:bookmarkStart w:id="152" w:name="_Toc440824099"/>
-      <w:bookmarkEnd w:id="152"/>
+      <w:bookmarkStart w:id="150" w:name="_Toc440824099"/>
+      <w:bookmarkEnd w:id="150"/>
       <w:r>
         <w:rPr>
           <w:rStyle w:val="IntenseEmphasis"/>
@@ -41571,8 +41514,8 @@
           <w:iCs w:val="0"/>
         </w:rPr>
       </w:pPr>
-      <w:bookmarkStart w:id="153" w:name="_Toc440824100"/>
-      <w:bookmarkEnd w:id="153"/>
+      <w:bookmarkStart w:id="151" w:name="_Toc440824100"/>
+      <w:bookmarkEnd w:id="151"/>
       <w:r>
         <w:rPr>
           <w:rStyle w:val="IntenseEmphasis"/>
@@ -42355,8 +42298,8 @@
           <w:iCs w:val="0"/>
         </w:rPr>
       </w:pPr>
-      <w:bookmarkStart w:id="154" w:name="_Toc440824101"/>
-      <w:bookmarkEnd w:id="154"/>
+      <w:bookmarkStart w:id="152" w:name="_Toc440824101"/>
+      <w:bookmarkEnd w:id="152"/>
       <w:r>
         <w:rPr>
           <w:rStyle w:val="IntenseEmphasis"/>
@@ -42386,8 +42329,8 @@
           <w:sz w:val="24"/>
         </w:rPr>
       </w:pPr>
-      <w:bookmarkStart w:id="155" w:name="_Toc439151295"/>
-      <w:bookmarkStart w:id="156" w:name="_Toc440824160"/>
+      <w:bookmarkStart w:id="153" w:name="_Toc439151295"/>
+      <w:bookmarkStart w:id="154" w:name="_Toc440824160"/>
     </w:p>
     <w:p>
       <w:pPr>
@@ -42404,98 +42347,98 @@
         </w:rPr>
         <w:t>4</w:t>
       </w:r>
+      <w:bookmarkEnd w:id="153"/>
+      <w:bookmarkEnd w:id="154"/>
+      <w:r>
+        <w:t>.5. Архитектура софтверског система</w:t>
+      </w:r>
+    </w:p>
+    <w:p/>
+    <w:p>
+      <w:r>
+        <w:t xml:space="preserve">Архитектура софтверског система је тронивојска. Као што се може видети са дијаграма испод, систем је подељен у 3 целине. Прву целину чини презентациони део, односно корисничи интерфејс који ће бити имплементиран у стандардним </w:t>
+      </w:r>
+      <w:r>
+        <w:rPr>
+          <w:lang w:val="en-US"/>
+        </w:rPr>
+        <w:t xml:space="preserve">Web </w:t>
+      </w:r>
+      <w:r>
+        <w:t xml:space="preserve">технологијама као што су </w:t>
+      </w:r>
+      <w:r>
+        <w:rPr>
+          <w:lang w:val="en-US"/>
+        </w:rPr>
+        <w:t xml:space="preserve">HTML </w:t>
+      </w:r>
+      <w:r>
+        <w:t xml:space="preserve">и </w:t>
+      </w:r>
+      <w:r>
+        <w:rPr>
+          <w:lang w:val="en-US"/>
+        </w:rPr>
+        <w:t>jQuery (</w:t>
+      </w:r>
+      <w:r>
+        <w:t xml:space="preserve">библиотека за </w:t>
+      </w:r>
+      <w:r>
+        <w:rPr>
+          <w:lang w:val="en-US"/>
+        </w:rPr>
+        <w:t xml:space="preserve">JavaScript). </w:t>
+      </w:r>
+      <w:r>
+        <w:t xml:space="preserve">На нивоу апликационе логике налазе се </w:t>
+      </w:r>
+      <w:r>
+        <w:rPr>
+          <w:lang w:val="en-US"/>
+        </w:rPr>
+        <w:t xml:space="preserve">REST </w:t>
+      </w:r>
+      <w:r>
+        <w:t xml:space="preserve">сервиси који управљају променама над доменом, односно подацима у бази података, али и враћају захтеване податке. </w:t>
+      </w:r>
+      <w:r>
+        <w:rPr>
+          <w:lang w:val="en-US"/>
+        </w:rPr>
+        <w:t xml:space="preserve">REST </w:t>
+      </w:r>
+      <w:r>
+        <w:t xml:space="preserve">сервиси биће имплементирани у </w:t>
+      </w:r>
+      <w:r>
+        <w:rPr>
+          <w:lang w:val="en-US"/>
+        </w:rPr>
+        <w:t xml:space="preserve">Jersey </w:t>
+      </w:r>
+      <w:r>
+        <w:t xml:space="preserve">радном оквиру, док ће база података бити имплементирана у </w:t>
+      </w:r>
+      <w:r>
+        <w:rPr>
+          <w:lang w:val="en-US"/>
+        </w:rPr>
+        <w:t>MySQL-</w:t>
+      </w:r>
+      <w:r>
+        <w:t xml:space="preserve">у. </w:t>
+      </w:r>
+    </w:p>
+    <w:p>
+      <w:pPr>
+        <w:pStyle w:val="Heading3"/>
+      </w:pPr>
+      <w:bookmarkStart w:id="155" w:name="_Toc440821882"/>
+      <w:bookmarkStart w:id="156" w:name="_Toc440824161"/>
       <w:bookmarkEnd w:id="155"/>
       <w:bookmarkEnd w:id="156"/>
-      <w:r>
-        <w:t>.5. Архитектура софтверског система</w:t>
-      </w:r>
-    </w:p>
-    <w:p/>
-    <w:p>
-      <w:r>
-        <w:t xml:space="preserve">Архитектура софтверског система је тронивојска. Као што се може видети са дијаграма испод, систем је подељен у 3 целине. Прву целину чини презентациони део, односно корисничи интерфејс који ће бити имплементиран у стандардним </w:t>
-      </w:r>
-      <w:r>
-        <w:rPr>
-          <w:lang w:val="en-US"/>
-        </w:rPr>
-        <w:t xml:space="preserve">Web </w:t>
-      </w:r>
-      <w:r>
-        <w:t xml:space="preserve">технологијама као што су </w:t>
-      </w:r>
-      <w:r>
-        <w:rPr>
-          <w:lang w:val="en-US"/>
-        </w:rPr>
-        <w:t xml:space="preserve">HTML </w:t>
-      </w:r>
-      <w:r>
-        <w:t xml:space="preserve">и </w:t>
-      </w:r>
-      <w:r>
-        <w:rPr>
-          <w:lang w:val="en-US"/>
-        </w:rPr>
-        <w:t>jQuery (</w:t>
-      </w:r>
-      <w:r>
-        <w:t xml:space="preserve">библиотека за </w:t>
-      </w:r>
-      <w:r>
-        <w:rPr>
-          <w:lang w:val="en-US"/>
-        </w:rPr>
-        <w:t xml:space="preserve">JavaScript). </w:t>
-      </w:r>
-      <w:r>
-        <w:t xml:space="preserve">На нивоу апликационе логике налазе се </w:t>
-      </w:r>
-      <w:r>
-        <w:rPr>
-          <w:lang w:val="en-US"/>
-        </w:rPr>
-        <w:t xml:space="preserve">REST </w:t>
-      </w:r>
-      <w:r>
-        <w:t xml:space="preserve">сервиси који управљају променама над доменом, односно подацима у бази података, али и враћају захтеване податке. </w:t>
-      </w:r>
-      <w:r>
-        <w:rPr>
-          <w:lang w:val="en-US"/>
-        </w:rPr>
-        <w:t xml:space="preserve">REST </w:t>
-      </w:r>
-      <w:r>
-        <w:t xml:space="preserve">сервиси биће имплементирани у </w:t>
-      </w:r>
-      <w:r>
-        <w:rPr>
-          <w:lang w:val="en-US"/>
-        </w:rPr>
-        <w:t xml:space="preserve">Jersey </w:t>
-      </w:r>
-      <w:r>
-        <w:t xml:space="preserve">радном оквиру, док ће база података бити имплементирана у </w:t>
-      </w:r>
-      <w:r>
-        <w:rPr>
-          <w:lang w:val="en-US"/>
-        </w:rPr>
-        <w:t>MySQL-</w:t>
-      </w:r>
-      <w:r>
-        <w:t xml:space="preserve">у. </w:t>
-      </w:r>
-    </w:p>
-    <w:p>
-      <w:pPr>
-        <w:pStyle w:val="Heading3"/>
-      </w:pPr>
-      <w:bookmarkStart w:id="157" w:name="_Toc440821882"/>
-      <w:bookmarkStart w:id="158" w:name="_Toc440824161"/>
-      <w:bookmarkEnd w:id="157"/>
-      <w:bookmarkEnd w:id="158"/>
       <w:r>
         <w:rPr>
           <w:noProof/>
@@ -42520,7 +42463,7 @@
                     </pic:cNvPicPr>
                   </pic:nvPicPr>
                   <pic:blipFill>
-                    <a:blip r:embed="rId70"/>
+                    <a:blip r:embed="rId69"/>
                     <a:stretch>
                       <a:fillRect/>
                     </a:stretch>
@@ -42553,8 +42496,8 @@
         <w:pStyle w:val="Subtitle"/>
         <w:jc w:val="center"/>
         <w:sectPr>
-          <w:headerReference w:type="default" r:id="rId71"/>
-          <w:footerReference w:type="default" r:id="rId72"/>
+          <w:headerReference w:type="default" r:id="rId70"/>
+          <w:footerReference w:type="default" r:id="rId71"/>
           <w:pgSz w:w="11906" w:h="16838"/>
           <w:pgMar w:top="1417" w:right="1134" w:bottom="1640" w:left="1134" w:header="1134" w:footer="1134" w:gutter="0"/>
           <w:cols w:space="720"/>
@@ -42570,10 +42513,10 @@
       <w:pPr>
         <w:pStyle w:val="Heading2"/>
       </w:pPr>
-      <w:bookmarkStart w:id="159" w:name="_Toc437608502"/>
-      <w:bookmarkStart w:id="160" w:name="_Toc437609368"/>
-      <w:bookmarkStart w:id="161" w:name="_Toc439151296"/>
-      <w:bookmarkStart w:id="162" w:name="_Toc440824162"/>
+      <w:bookmarkStart w:id="157" w:name="_Toc437608502"/>
+      <w:bookmarkStart w:id="158" w:name="_Toc437609368"/>
+      <w:bookmarkStart w:id="159" w:name="_Toc439151296"/>
+      <w:bookmarkStart w:id="160" w:name="_Toc440824162"/>
       <w:r>
         <w:lastRenderedPageBreak/>
         <w:t>3.</w:t>
@@ -42584,10 +42527,10 @@
         </w:rPr>
         <w:t>6</w:t>
       </w:r>
+      <w:bookmarkEnd w:id="157"/>
+      <w:bookmarkEnd w:id="158"/>
       <w:bookmarkEnd w:id="159"/>
       <w:bookmarkEnd w:id="160"/>
-      <w:bookmarkEnd w:id="161"/>
-      <w:bookmarkEnd w:id="162"/>
       <w:r>
         <w:t>. Имплементација</w:t>
       </w:r>
@@ -43523,10 +43466,10 @@
         <w:pStyle w:val="Heading2"/>
         <w:pageBreakBefore/>
       </w:pPr>
-      <w:bookmarkStart w:id="163" w:name="_Toc437608503"/>
-      <w:bookmarkStart w:id="164" w:name="_Toc437609369"/>
-      <w:bookmarkStart w:id="165" w:name="_Toc439151297"/>
-      <w:bookmarkStart w:id="166" w:name="_Toc440824163"/>
+      <w:bookmarkStart w:id="161" w:name="_Toc437608503"/>
+      <w:bookmarkStart w:id="162" w:name="_Toc437609369"/>
+      <w:bookmarkStart w:id="163" w:name="_Toc439151297"/>
+      <w:bookmarkStart w:id="164" w:name="_Toc440824163"/>
       <w:r>
         <w:lastRenderedPageBreak/>
         <w:t>3.</w:t>
@@ -43537,10 +43480,10 @@
         </w:rPr>
         <w:t>7</w:t>
       </w:r>
+      <w:bookmarkEnd w:id="161"/>
+      <w:bookmarkEnd w:id="162"/>
       <w:bookmarkEnd w:id="163"/>
       <w:bookmarkEnd w:id="164"/>
-      <w:bookmarkEnd w:id="165"/>
-      <w:bookmarkEnd w:id="166"/>
       <w:r>
         <w:t>. Тестирање</w:t>
       </w:r>
@@ -43571,7 +43514,7 @@
         <w:pStyle w:val="Heading1"/>
         <w:pageBreakBefore/>
       </w:pPr>
-      <w:bookmarkStart w:id="167" w:name="_Toc440824164"/>
+      <w:bookmarkStart w:id="165" w:name="_Toc440824164"/>
       <w:r>
         <w:rPr>
           <w:lang w:val="en-US"/>
@@ -43579,7 +43522,7 @@
         <w:lastRenderedPageBreak/>
         <w:t xml:space="preserve">4. </w:t>
       </w:r>
-      <w:bookmarkEnd w:id="167"/>
+      <w:bookmarkEnd w:id="165"/>
       <w:r>
         <w:t>Закључак</w:t>
       </w:r>
@@ -43768,14 +43711,14 @@
       <w:pPr>
         <w:pStyle w:val="Heading1"/>
       </w:pPr>
-      <w:bookmarkStart w:id="168" w:name="_Toc437608505"/>
-      <w:bookmarkStart w:id="169" w:name="_Toc437609371"/>
-      <w:bookmarkStart w:id="170" w:name="_Toc439151299"/>
-      <w:bookmarkStart w:id="171" w:name="_Toc440824165"/>
+      <w:bookmarkStart w:id="166" w:name="_Toc437608505"/>
+      <w:bookmarkStart w:id="167" w:name="_Toc437609371"/>
+      <w:bookmarkStart w:id="168" w:name="_Toc439151299"/>
+      <w:bookmarkStart w:id="169" w:name="_Toc440824165"/>
+      <w:bookmarkEnd w:id="166"/>
+      <w:bookmarkEnd w:id="167"/>
       <w:bookmarkEnd w:id="168"/>
       <w:bookmarkEnd w:id="169"/>
-      <w:bookmarkEnd w:id="170"/>
-      <w:bookmarkEnd w:id="171"/>
       <w:r>
         <w:lastRenderedPageBreak/>
         <w:t>5. Литература</w:t>
@@ -43818,7 +43761,7 @@
         </w:rPr>
         <w:t xml:space="preserve">Java WebServices, </w:t>
       </w:r>
-      <w:hyperlink r:id="rId73">
+      <w:hyperlink r:id="rId72">
         <w:r>
           <w:rPr>
             <w:rStyle w:val="InternetLink"/>
@@ -43849,7 +43792,7 @@
       <w:r>
         <w:t xml:space="preserve">Jersey 2.7 User Guide, </w:t>
       </w:r>
-      <w:hyperlink r:id="rId74">
+      <w:hyperlink r:id="rId73">
         <w:r>
           <w:rPr>
             <w:rStyle w:val="InternetLink"/>
@@ -43880,7 +43823,7 @@
       <w:r>
         <w:t xml:space="preserve">REST with Java (JAX-RS) using Jersey, </w:t>
       </w:r>
-      <w:hyperlink r:id="rId75">
+      <w:hyperlink r:id="rId74">
         <w:r>
           <w:rPr>
             <w:rStyle w:val="InternetLink"/>
@@ -43914,7 +43857,7 @@
         </w:rPr>
         <w:t xml:space="preserve">Maven build tool, </w:t>
       </w:r>
-      <w:hyperlink r:id="rId76">
+      <w:hyperlink r:id="rId75">
         <w:r>
           <w:rPr>
             <w:rStyle w:val="InternetLink"/>
@@ -43938,7 +43881,7 @@
       <w:r>
         <w:t xml:space="preserve">Web Services Glossary, </w:t>
       </w:r>
-      <w:hyperlink r:id="rId77">
+      <w:hyperlink r:id="rId76">
         <w:r>
           <w:rPr>
             <w:rStyle w:val="InternetLink"/>
@@ -43962,7 +43905,7 @@
       <w:r>
         <w:t xml:space="preserve">RESTful Web services: The basics, </w:t>
       </w:r>
-      <w:hyperlink r:id="rId78">
+      <w:hyperlink r:id="rId77">
         <w:r>
           <w:rPr>
             <w:rStyle w:val="InternetLink"/>
@@ -43986,7 +43929,7 @@
       <w:r>
         <w:t xml:space="preserve">What is Bootstrap, </w:t>
       </w:r>
-      <w:hyperlink r:id="rId79">
+      <w:hyperlink r:id="rId78">
         <w:r>
           <w:rPr>
             <w:rStyle w:val="InternetLink"/>
@@ -44005,8 +43948,8 @@
       <w:proofErr w:type="gramEnd"/>
     </w:p>
     <w:sectPr>
-      <w:headerReference w:type="default" r:id="rId80"/>
-      <w:footerReference w:type="default" r:id="rId81"/>
+      <w:headerReference w:type="default" r:id="rId79"/>
+      <w:footerReference w:type="default" r:id="rId80"/>
       <w:pgSz w:w="12240" w:h="15840"/>
       <w:pgMar w:top="1440" w:right="1440" w:bottom="1440" w:left="1440" w:header="720" w:footer="720" w:gutter="0"/>
       <w:cols w:space="720"/>
@@ -44078,7 +44021,7 @@
       <w:rPr>
         <w:noProof/>
       </w:rPr>
-      <w:t>68</w:t>
+      <w:t>78</w:t>
     </w:r>
     <w:r>
       <w:fldChar w:fldCharType="end"/>
@@ -44112,7 +44055,7 @@
       <w:rPr>
         <w:noProof/>
       </w:rPr>
-      <w:t>102</w:t>
+      <w:t>101</w:t>
     </w:r>
     <w:r>
       <w:fldChar w:fldCharType="end"/>
@@ -51486,7 +51429,7 @@
 </file>
 
 <file path=customXml/itemProps1.xml><?xml version="1.0" encoding="utf-8"?>
-<ds:datastoreItem xmlns:ds="http://schemas.openxmlformats.org/officeDocument/2006/customXml" ds:itemID="{B484791D-0947-4E4A-9E1D-9ABE7E73FE32}">
+<ds:datastoreItem xmlns:ds="http://schemas.openxmlformats.org/officeDocument/2006/customXml" ds:itemID="{5A38C82A-FA65-4797-8914-0041B0D5985A}">
   <ds:schemaRefs>
     <ds:schemaRef ds:uri="http://schemas.openxmlformats.org/officeDocument/2006/bibliography"/>
   </ds:schemaRefs>

</xml_diff>